<commit_message>
added the updated doc
</commit_message>
<xml_diff>
--- a/Shubhrail_Basak_Aptitude_Test_Document.docx
+++ b/Shubhrail_Basak_Aptitude_Test_Document.docx
@@ -3708,6 +3708,60 @@
           <w:lang w:val="en-US"/>
         </w:rPr>
       </w:pPr>
+      <w:r>
+        <w:rPr>
+          <w:noProof/>
+          <w:lang w:val="en-US"/>
+        </w:rPr>
+        <w:drawing>
+          <wp:inline distT="0" distB="0" distL="0" distR="0" wp14:anchorId="183FA835" wp14:editId="62C3A27B">
+            <wp:extent cx="5731510" cy="2813685"/>
+            <wp:effectExtent l="0" t="0" r="2540" b="5715"/>
+            <wp:docPr id="189914205" name="Picture 1"/>
+            <wp:cNvGraphicFramePr>
+              <a:graphicFrameLocks xmlns:a="http://schemas.openxmlformats.org/drawingml/2006/main" noChangeAspect="1"/>
+            </wp:cNvGraphicFramePr>
+            <a:graphic xmlns:a="http://schemas.openxmlformats.org/drawingml/2006/main">
+              <a:graphicData uri="http://schemas.openxmlformats.org/drawingml/2006/picture">
+                <pic:pic xmlns:pic="http://schemas.openxmlformats.org/drawingml/2006/picture">
+                  <pic:nvPicPr>
+                    <pic:cNvPr id="189914205" name="Picture 189914205"/>
+                    <pic:cNvPicPr/>
+                  </pic:nvPicPr>
+                  <pic:blipFill>
+                    <a:blip r:embed="rId7" cstate="print">
+                      <a:extLst>
+                        <a:ext uri="{28A0092B-C50C-407E-A947-70E740481C1C}">
+                          <a14:useLocalDpi xmlns:a14="http://schemas.microsoft.com/office/drawing/2010/main" val="0"/>
+                        </a:ext>
+                      </a:extLst>
+                    </a:blip>
+                    <a:stretch>
+                      <a:fillRect/>
+                    </a:stretch>
+                  </pic:blipFill>
+                  <pic:spPr>
+                    <a:xfrm>
+                      <a:off x="0" y="0"/>
+                      <a:ext cx="5731510" cy="2813685"/>
+                    </a:xfrm>
+                    <a:prstGeom prst="rect">
+                      <a:avLst/>
+                    </a:prstGeom>
+                  </pic:spPr>
+                </pic:pic>
+              </a:graphicData>
+            </a:graphic>
+          </wp:inline>
+        </w:drawing>
+      </w:r>
+    </w:p>
+    <w:p>
+      <w:pPr>
+        <w:rPr>
+          <w:lang w:val="en-US"/>
+        </w:rPr>
+      </w:pPr>
     </w:p>
     <w:p>
       <w:pPr>
@@ -3793,7 +3847,7 @@
         </w:rPr>
         <w:t xml:space="preserve">I ran the calculator at </w:t>
       </w:r>
-      <w:hyperlink r:id="rId7" w:history="1">
+      <w:hyperlink r:id="rId8" w:history="1">
         <w:r>
           <w:rPr>
             <w:rStyle w:val="Hyperlink"/>
@@ -4330,6 +4384,7 @@
               <w:rPr>
                 <w:lang w:val="en-US"/>
               </w:rPr>
+              <w:lastRenderedPageBreak/>
               <w:t>Negative</w:t>
             </w:r>
             <w:r>
@@ -5001,1023 +5056,1023 @@
               <w:rPr>
                 <w:color w:val="333333"/>
               </w:rPr>
+              <w:t xml:space="preserve">        AIV = </w:t>
+            </w:r>
+            <w:proofErr w:type="gramStart"/>
+            <w:r>
+              <w:rPr>
+                <w:color w:val="333333"/>
+              </w:rPr>
+              <w:t>float(</w:t>
+            </w:r>
+            <w:proofErr w:type="gramEnd"/>
+            <w:r>
+              <w:rPr>
+                <w:color w:val="333333"/>
+              </w:rPr>
+              <w:t>AIV)</w:t>
+            </w:r>
+          </w:p>
+          <w:p>
+            <w:pPr>
+              <w:pStyle w:val="HTMLPreformatted"/>
+              <w:spacing w:line="244" w:lineRule="atLeast"/>
+              <w:rPr>
+                <w:color w:val="333333"/>
+              </w:rPr>
+            </w:pPr>
+            <w:r>
+              <w:rPr>
+                <w:color w:val="333333"/>
+              </w:rPr>
+              <w:t xml:space="preserve">        RV = </w:t>
+            </w:r>
+            <w:proofErr w:type="gramStart"/>
+            <w:r>
+              <w:rPr>
+                <w:color w:val="333333"/>
+              </w:rPr>
+              <w:t>float(</w:t>
+            </w:r>
+            <w:proofErr w:type="gramEnd"/>
+            <w:r>
+              <w:rPr>
+                <w:color w:val="333333"/>
+              </w:rPr>
+              <w:t>RV)</w:t>
+            </w:r>
+          </w:p>
+          <w:p>
+            <w:pPr>
+              <w:pStyle w:val="HTMLPreformatted"/>
+              <w:spacing w:line="244" w:lineRule="atLeast"/>
+              <w:rPr>
+                <w:color w:val="333333"/>
+              </w:rPr>
+            </w:pPr>
+          </w:p>
+          <w:p>
+            <w:pPr>
+              <w:pStyle w:val="HTMLPreformatted"/>
+              <w:spacing w:line="244" w:lineRule="atLeast"/>
+              <w:rPr>
+                <w:color w:val="333333"/>
+              </w:rPr>
+            </w:pPr>
+            <w:r>
+              <w:rPr>
+                <w:color w:val="333333"/>
+              </w:rPr>
+              <w:t xml:space="preserve">        </w:t>
+            </w:r>
+            <w:r>
+              <w:rPr>
+                <w:color w:val="0000FF"/>
+              </w:rPr>
+              <w:t>if</w:t>
+            </w:r>
+            <w:r>
+              <w:rPr>
+                <w:color w:val="333333"/>
+              </w:rPr>
+              <w:t xml:space="preserve"> (RV &gt; 0 </w:t>
+            </w:r>
+            <w:r>
+              <w:rPr>
+                <w:color w:val="0000FF"/>
+              </w:rPr>
+              <w:t>and</w:t>
+            </w:r>
+            <w:r>
+              <w:rPr>
+                <w:color w:val="333333"/>
+              </w:rPr>
+              <w:t xml:space="preserve"> AIV &gt;= 0) </w:t>
+            </w:r>
+            <w:r>
+              <w:rPr>
+                <w:color w:val="0000FF"/>
+              </w:rPr>
+              <w:t>or</w:t>
+            </w:r>
+            <w:r>
+              <w:rPr>
+                <w:color w:val="333333"/>
+              </w:rPr>
+              <w:t xml:space="preserve"> (RV &lt; 0 </w:t>
+            </w:r>
+            <w:r>
+              <w:rPr>
+                <w:color w:val="0000FF"/>
+              </w:rPr>
+              <w:t>and</w:t>
+            </w:r>
+            <w:r>
+              <w:rPr>
+                <w:color w:val="333333"/>
+              </w:rPr>
+              <w:t xml:space="preserve"> AIV &lt;= 0</w:t>
+            </w:r>
+            <w:proofErr w:type="gramStart"/>
+            <w:r>
+              <w:rPr>
+                <w:color w:val="333333"/>
+              </w:rPr>
+              <w:t>) :</w:t>
+            </w:r>
+            <w:proofErr w:type="gramEnd"/>
+          </w:p>
+          <w:p>
+            <w:pPr>
+              <w:pStyle w:val="HTMLPreformatted"/>
+              <w:spacing w:line="244" w:lineRule="atLeast"/>
+              <w:rPr>
+                <w:color w:val="333333"/>
+              </w:rPr>
+            </w:pPr>
+            <w:r>
+              <w:rPr>
+                <w:color w:val="333333"/>
+              </w:rPr>
+              <w:t xml:space="preserve">            result1 = int(((2**</w:t>
+            </w:r>
+            <w:proofErr w:type="gramStart"/>
+            <w:r>
+              <w:rPr>
+                <w:color w:val="333333"/>
+              </w:rPr>
+              <w:t>N)*</w:t>
+            </w:r>
+            <w:proofErr w:type="gramEnd"/>
+            <w:r>
+              <w:rPr>
+                <w:color w:val="333333"/>
+              </w:rPr>
+              <w:t>(AIV))/(RV))</w:t>
+            </w:r>
+          </w:p>
+          <w:p>
+            <w:pPr>
+              <w:pStyle w:val="HTMLPreformatted"/>
+              <w:spacing w:line="244" w:lineRule="atLeast"/>
+              <w:rPr>
+                <w:color w:val="333333"/>
+              </w:rPr>
+            </w:pPr>
+            <w:r>
+              <w:rPr>
+                <w:color w:val="333333"/>
+              </w:rPr>
+              <w:t xml:space="preserve">            result2 = bin(result</w:t>
+            </w:r>
+            <w:proofErr w:type="gramStart"/>
+            <w:r>
+              <w:rPr>
+                <w:color w:val="333333"/>
+              </w:rPr>
+              <w:t>1)[</w:t>
+            </w:r>
+            <w:proofErr w:type="gramEnd"/>
+            <w:r>
+              <w:rPr>
+                <w:color w:val="333333"/>
+              </w:rPr>
+              <w:t>2::]</w:t>
+            </w:r>
+          </w:p>
+          <w:p>
+            <w:pPr>
+              <w:pStyle w:val="HTMLPreformatted"/>
+              <w:spacing w:line="244" w:lineRule="atLeast"/>
+              <w:rPr>
+                <w:color w:val="333333"/>
+              </w:rPr>
+            </w:pPr>
+            <w:r>
+              <w:rPr>
+                <w:color w:val="333333"/>
+              </w:rPr>
+              <w:t xml:space="preserve">        </w:t>
+            </w:r>
+            <w:proofErr w:type="spellStart"/>
+            <w:r>
+              <w:rPr>
+                <w:color w:val="0000FF"/>
+              </w:rPr>
+              <w:t>elif</w:t>
+            </w:r>
+            <w:proofErr w:type="spellEnd"/>
+            <w:r>
+              <w:rPr>
+                <w:color w:val="333333"/>
+              </w:rPr>
+              <w:t xml:space="preserve"> RV &lt; 0 </w:t>
+            </w:r>
+            <w:r>
+              <w:rPr>
+                <w:color w:val="0000FF"/>
+              </w:rPr>
+              <w:t>or</w:t>
+            </w:r>
+            <w:r>
+              <w:rPr>
+                <w:color w:val="333333"/>
+              </w:rPr>
+              <w:t xml:space="preserve"> AIV &lt; 0:</w:t>
+            </w:r>
+          </w:p>
+          <w:p>
+            <w:pPr>
+              <w:pStyle w:val="HTMLPreformatted"/>
+              <w:spacing w:line="244" w:lineRule="atLeast"/>
+              <w:rPr>
+                <w:color w:val="333333"/>
+              </w:rPr>
+            </w:pPr>
+            <w:r>
+              <w:rPr>
+                <w:color w:val="333333"/>
+              </w:rPr>
+              <w:t xml:space="preserve">            result1 = int(((2**</w:t>
+            </w:r>
+            <w:proofErr w:type="gramStart"/>
+            <w:r>
+              <w:rPr>
+                <w:color w:val="333333"/>
+              </w:rPr>
+              <w:t>N)*</w:t>
+            </w:r>
+            <w:proofErr w:type="gramEnd"/>
+            <w:r>
+              <w:rPr>
+                <w:color w:val="333333"/>
+              </w:rPr>
+              <w:t>(AIV))/(RV))</w:t>
+            </w:r>
+          </w:p>
+          <w:p>
+            <w:pPr>
+              <w:pStyle w:val="HTMLPreformatted"/>
+              <w:spacing w:line="244" w:lineRule="atLeast"/>
+              <w:rPr>
+                <w:color w:val="333333"/>
+              </w:rPr>
+            </w:pPr>
+            <w:r>
+              <w:rPr>
+                <w:color w:val="333333"/>
+              </w:rPr>
+              <w:t xml:space="preserve">            result2 = </w:t>
+            </w:r>
+            <w:r>
+              <w:rPr>
+                <w:color w:val="A31515"/>
+              </w:rPr>
+              <w:t>'-'</w:t>
+            </w:r>
+            <w:r>
+              <w:rPr>
+                <w:color w:val="333333"/>
+              </w:rPr>
+              <w:t xml:space="preserve"> + bin(result</w:t>
+            </w:r>
+            <w:proofErr w:type="gramStart"/>
+            <w:r>
+              <w:rPr>
+                <w:color w:val="333333"/>
+              </w:rPr>
+              <w:t>1)[</w:t>
+            </w:r>
+            <w:proofErr w:type="gramEnd"/>
+            <w:r>
+              <w:rPr>
+                <w:color w:val="333333"/>
+              </w:rPr>
+              <w:t>3::]</w:t>
+            </w:r>
+          </w:p>
+          <w:p>
+            <w:pPr>
+              <w:pStyle w:val="HTMLPreformatted"/>
+              <w:spacing w:line="244" w:lineRule="atLeast"/>
+              <w:rPr>
+                <w:color w:val="333333"/>
+              </w:rPr>
+            </w:pPr>
+            <w:r>
+              <w:rPr>
+                <w:color w:val="333333"/>
+              </w:rPr>
+              <w:t xml:space="preserve">        </w:t>
+            </w:r>
+            <w:proofErr w:type="spellStart"/>
+            <w:r>
+              <w:rPr>
+                <w:color w:val="0000FF"/>
+              </w:rPr>
+              <w:t>elif</w:t>
+            </w:r>
+            <w:proofErr w:type="spellEnd"/>
+            <w:r>
+              <w:rPr>
+                <w:color w:val="333333"/>
+              </w:rPr>
+              <w:t xml:space="preserve"> RV == 0 </w:t>
+            </w:r>
+            <w:r>
+              <w:rPr>
+                <w:color w:val="0000FF"/>
+              </w:rPr>
+              <w:t>and</w:t>
+            </w:r>
+            <w:r>
+              <w:rPr>
+                <w:color w:val="333333"/>
+              </w:rPr>
+              <w:t xml:space="preserve"> </w:t>
+            </w:r>
+            <w:proofErr w:type="gramStart"/>
+            <w:r>
+              <w:rPr>
+                <w:color w:val="333333"/>
+              </w:rPr>
+              <w:t>AIV !</w:t>
+            </w:r>
+            <w:proofErr w:type="gramEnd"/>
+            <w:r>
+              <w:rPr>
+                <w:color w:val="333333"/>
+              </w:rPr>
+              <w:t>= 0:</w:t>
+            </w:r>
+          </w:p>
+          <w:p>
+            <w:pPr>
+              <w:pStyle w:val="HTMLPreformatted"/>
+              <w:spacing w:line="244" w:lineRule="atLeast"/>
+              <w:rPr>
+                <w:color w:val="333333"/>
+              </w:rPr>
+            </w:pPr>
+            <w:r>
+              <w:rPr>
+                <w:color w:val="333333"/>
+              </w:rPr>
+              <w:t xml:space="preserve">            result1 = </w:t>
+            </w:r>
+            <w:r>
+              <w:rPr>
+                <w:color w:val="A31515"/>
+              </w:rPr>
+              <w:t>"infinity"</w:t>
+            </w:r>
+          </w:p>
+          <w:p>
+            <w:pPr>
+              <w:pStyle w:val="HTMLPreformatted"/>
+              <w:spacing w:line="244" w:lineRule="atLeast"/>
+              <w:rPr>
+                <w:color w:val="333333"/>
+              </w:rPr>
+            </w:pPr>
+            <w:r>
+              <w:rPr>
+                <w:color w:val="333333"/>
+              </w:rPr>
+              <w:t xml:space="preserve">            result2 = </w:t>
+            </w:r>
+            <w:r>
+              <w:rPr>
+                <w:color w:val="A31515"/>
+              </w:rPr>
+              <w:t>"infinity"</w:t>
+            </w:r>
+          </w:p>
+          <w:p>
+            <w:pPr>
+              <w:pStyle w:val="HTMLPreformatted"/>
+              <w:spacing w:line="244" w:lineRule="atLeast"/>
+              <w:rPr>
+                <w:color w:val="333333"/>
+              </w:rPr>
+            </w:pPr>
+            <w:r>
+              <w:rPr>
+                <w:color w:val="333333"/>
+              </w:rPr>
+              <w:t xml:space="preserve">        </w:t>
+            </w:r>
+            <w:proofErr w:type="spellStart"/>
+            <w:r>
+              <w:rPr>
+                <w:color w:val="0000FF"/>
+              </w:rPr>
+              <w:t>elif</w:t>
+            </w:r>
+            <w:proofErr w:type="spellEnd"/>
+            <w:r>
+              <w:rPr>
+                <w:color w:val="333333"/>
+              </w:rPr>
+              <w:t xml:space="preserve"> AIV == 0 </w:t>
+            </w:r>
+            <w:r>
+              <w:rPr>
+                <w:color w:val="0000FF"/>
+              </w:rPr>
+              <w:t>and</w:t>
+            </w:r>
+            <w:r>
+              <w:rPr>
+                <w:color w:val="333333"/>
+              </w:rPr>
+              <w:t xml:space="preserve"> RV == 0:</w:t>
+            </w:r>
+          </w:p>
+          <w:p>
+            <w:pPr>
+              <w:pStyle w:val="HTMLPreformatted"/>
+              <w:spacing w:line="244" w:lineRule="atLeast"/>
+              <w:rPr>
+                <w:color w:val="333333"/>
+              </w:rPr>
+            </w:pPr>
+            <w:r>
+              <w:rPr>
+                <w:color w:val="333333"/>
+              </w:rPr>
+              <w:t xml:space="preserve">            result1 = </w:t>
+            </w:r>
+            <w:r>
+              <w:rPr>
+                <w:color w:val="A31515"/>
+              </w:rPr>
+              <w:t>"</w:t>
+            </w:r>
+            <w:proofErr w:type="spellStart"/>
+            <w:r>
+              <w:rPr>
+                <w:color w:val="A31515"/>
+              </w:rPr>
+              <w:t>NaN</w:t>
+            </w:r>
+            <w:proofErr w:type="spellEnd"/>
+            <w:r>
+              <w:rPr>
+                <w:color w:val="A31515"/>
+              </w:rPr>
+              <w:t>"</w:t>
+            </w:r>
+          </w:p>
+          <w:p>
+            <w:pPr>
+              <w:pStyle w:val="HTMLPreformatted"/>
+              <w:spacing w:line="244" w:lineRule="atLeast"/>
+              <w:rPr>
+                <w:color w:val="333333"/>
+              </w:rPr>
+            </w:pPr>
+            <w:r>
+              <w:rPr>
+                <w:color w:val="333333"/>
+              </w:rPr>
+              <w:t xml:space="preserve">            result2 = </w:t>
+            </w:r>
+            <w:r>
+              <w:rPr>
+                <w:color w:val="A31515"/>
+              </w:rPr>
+              <w:t>"</w:t>
+            </w:r>
+            <w:proofErr w:type="spellStart"/>
+            <w:r>
+              <w:rPr>
+                <w:color w:val="A31515"/>
+              </w:rPr>
+              <w:t>NaN</w:t>
+            </w:r>
+            <w:proofErr w:type="spellEnd"/>
+            <w:r>
+              <w:rPr>
+                <w:color w:val="A31515"/>
+              </w:rPr>
+              <w:t>"</w:t>
+            </w:r>
+          </w:p>
+          <w:p>
+            <w:pPr>
+              <w:pStyle w:val="HTMLPreformatted"/>
+              <w:spacing w:line="244" w:lineRule="atLeast"/>
+              <w:rPr>
+                <w:color w:val="333333"/>
+              </w:rPr>
+            </w:pPr>
+          </w:p>
+          <w:p>
+            <w:pPr>
+              <w:pStyle w:val="HTMLPreformatted"/>
+              <w:spacing w:line="244" w:lineRule="atLeast"/>
+              <w:rPr>
+                <w:color w:val="333333"/>
+              </w:rPr>
+            </w:pPr>
+            <w:r>
+              <w:rPr>
+                <w:color w:val="333333"/>
+              </w:rPr>
+              <w:t xml:space="preserve">        </w:t>
+            </w:r>
+            <w:r>
+              <w:rPr>
+                <w:color w:val="008000"/>
+              </w:rPr>
+              <w:t># Update the text in the output Entry widgets</w:t>
+            </w:r>
+          </w:p>
+          <w:p>
+            <w:pPr>
+              <w:pStyle w:val="HTMLPreformatted"/>
+              <w:spacing w:line="244" w:lineRule="atLeast"/>
+              <w:rPr>
+                <w:color w:val="333333"/>
+              </w:rPr>
+            </w:pPr>
+            <w:r>
+              <w:rPr>
+                <w:color w:val="333333"/>
+              </w:rPr>
+              <w:t xml:space="preserve">        output_entry1.delete(0, </w:t>
+            </w:r>
+            <w:proofErr w:type="spellStart"/>
+            <w:r>
+              <w:rPr>
+                <w:color w:val="333333"/>
+              </w:rPr>
+              <w:t>tk.END</w:t>
+            </w:r>
+            <w:proofErr w:type="spellEnd"/>
+            <w:r>
+              <w:rPr>
+                <w:color w:val="333333"/>
+              </w:rPr>
+              <w:t>)</w:t>
+            </w:r>
+          </w:p>
+          <w:p>
+            <w:pPr>
+              <w:pStyle w:val="HTMLPreformatted"/>
+              <w:spacing w:line="244" w:lineRule="atLeast"/>
+              <w:rPr>
+                <w:color w:val="333333"/>
+              </w:rPr>
+            </w:pPr>
+            <w:r>
+              <w:rPr>
+                <w:color w:val="333333"/>
+              </w:rPr>
+              <w:t xml:space="preserve">        output_entry1.insert(0, result1)</w:t>
+            </w:r>
+          </w:p>
+          <w:p>
+            <w:pPr>
+              <w:pStyle w:val="HTMLPreformatted"/>
+              <w:spacing w:line="244" w:lineRule="atLeast"/>
+              <w:rPr>
+                <w:color w:val="333333"/>
+              </w:rPr>
+            </w:pPr>
+          </w:p>
+          <w:p>
+            <w:pPr>
+              <w:pStyle w:val="HTMLPreformatted"/>
+              <w:spacing w:line="244" w:lineRule="atLeast"/>
+              <w:rPr>
+                <w:color w:val="333333"/>
+              </w:rPr>
+            </w:pPr>
+            <w:r>
+              <w:rPr>
+                <w:color w:val="333333"/>
+              </w:rPr>
+              <w:t xml:space="preserve">        output_entry2.delete(0, </w:t>
+            </w:r>
+            <w:proofErr w:type="spellStart"/>
+            <w:r>
+              <w:rPr>
+                <w:color w:val="333333"/>
+              </w:rPr>
+              <w:t>tk.END</w:t>
+            </w:r>
+            <w:proofErr w:type="spellEnd"/>
+            <w:r>
+              <w:rPr>
+                <w:color w:val="333333"/>
+              </w:rPr>
+              <w:t>)</w:t>
+            </w:r>
+          </w:p>
+          <w:p>
+            <w:pPr>
+              <w:pStyle w:val="HTMLPreformatted"/>
+              <w:spacing w:line="244" w:lineRule="atLeast"/>
+              <w:rPr>
+                <w:color w:val="333333"/>
+              </w:rPr>
+            </w:pPr>
+            <w:r>
+              <w:rPr>
+                <w:color w:val="333333"/>
+              </w:rPr>
+              <w:t xml:space="preserve">        output_entry2.insert(0, result2)</w:t>
+            </w:r>
+          </w:p>
+          <w:p>
+            <w:pPr>
+              <w:pStyle w:val="HTMLPreformatted"/>
+              <w:spacing w:line="244" w:lineRule="atLeast"/>
+              <w:rPr>
+                <w:color w:val="333333"/>
+              </w:rPr>
+            </w:pPr>
+          </w:p>
+          <w:p>
+            <w:pPr>
+              <w:pStyle w:val="HTMLPreformatted"/>
+              <w:spacing w:line="244" w:lineRule="atLeast"/>
+              <w:rPr>
+                <w:color w:val="333333"/>
+              </w:rPr>
+            </w:pPr>
+            <w:r>
+              <w:rPr>
+                <w:color w:val="333333"/>
+              </w:rPr>
+              <w:t xml:space="preserve">    </w:t>
+            </w:r>
+            <w:r>
+              <w:rPr>
+                <w:color w:val="0000FF"/>
+              </w:rPr>
+              <w:t>except</w:t>
+            </w:r>
+            <w:r>
+              <w:rPr>
+                <w:color w:val="333333"/>
+              </w:rPr>
+              <w:t xml:space="preserve"> </w:t>
+            </w:r>
+            <w:proofErr w:type="spellStart"/>
+            <w:r>
+              <w:rPr>
+                <w:color w:val="333333"/>
+              </w:rPr>
+              <w:t>ValueError</w:t>
+            </w:r>
+            <w:proofErr w:type="spellEnd"/>
+            <w:r>
+              <w:rPr>
+                <w:color w:val="333333"/>
+              </w:rPr>
+              <w:t>:</w:t>
+            </w:r>
+          </w:p>
+          <w:p>
+            <w:pPr>
+              <w:pStyle w:val="HTMLPreformatted"/>
+              <w:spacing w:line="244" w:lineRule="atLeast"/>
+              <w:rPr>
+                <w:color w:val="333333"/>
+              </w:rPr>
+            </w:pPr>
+            <w:r>
+              <w:rPr>
+                <w:color w:val="333333"/>
+              </w:rPr>
+              <w:t xml:space="preserve">        </w:t>
+            </w:r>
+            <w:r>
+              <w:rPr>
+                <w:color w:val="008000"/>
+              </w:rPr>
+              <w:t>#Error message for invalid input</w:t>
+            </w:r>
+          </w:p>
+          <w:p>
+            <w:pPr>
+              <w:pStyle w:val="HTMLPreformatted"/>
+              <w:spacing w:line="244" w:lineRule="atLeast"/>
+              <w:rPr>
+                <w:color w:val="333333"/>
+              </w:rPr>
+            </w:pPr>
+            <w:r>
+              <w:rPr>
+                <w:color w:val="333333"/>
+              </w:rPr>
+              <w:t xml:space="preserve">        output_entry1.delete(0, </w:t>
+            </w:r>
+            <w:proofErr w:type="spellStart"/>
+            <w:r>
+              <w:rPr>
+                <w:color w:val="333333"/>
+              </w:rPr>
+              <w:t>tk.END</w:t>
+            </w:r>
+            <w:proofErr w:type="spellEnd"/>
+            <w:r>
+              <w:rPr>
+                <w:color w:val="333333"/>
+              </w:rPr>
+              <w:t>)</w:t>
+            </w:r>
+          </w:p>
+          <w:p>
+            <w:pPr>
+              <w:pStyle w:val="HTMLPreformatted"/>
+              <w:spacing w:line="244" w:lineRule="atLeast"/>
+              <w:rPr>
+                <w:color w:val="333333"/>
+              </w:rPr>
+            </w:pPr>
+            <w:r>
+              <w:rPr>
+                <w:color w:val="333333"/>
+              </w:rPr>
+              <w:t xml:space="preserve">        output_entry1.insert(0, </w:t>
+            </w:r>
+            <w:r>
+              <w:rPr>
+                <w:color w:val="A31515"/>
+              </w:rPr>
+              <w:t>"Invalid input"</w:t>
+            </w:r>
+            <w:r>
+              <w:rPr>
+                <w:color w:val="333333"/>
+              </w:rPr>
+              <w:t>)</w:t>
+            </w:r>
+          </w:p>
+          <w:p>
+            <w:pPr>
+              <w:pStyle w:val="HTMLPreformatted"/>
+              <w:spacing w:line="244" w:lineRule="atLeast"/>
+              <w:rPr>
+                <w:color w:val="333333"/>
+              </w:rPr>
+            </w:pPr>
+          </w:p>
+          <w:p>
+            <w:pPr>
+              <w:pStyle w:val="HTMLPreformatted"/>
+              <w:spacing w:line="244" w:lineRule="atLeast"/>
+              <w:rPr>
+                <w:color w:val="333333"/>
+              </w:rPr>
+            </w:pPr>
+            <w:r>
+              <w:rPr>
+                <w:color w:val="333333"/>
+              </w:rPr>
+              <w:t xml:space="preserve">        output_entry2.delete(0, </w:t>
+            </w:r>
+            <w:proofErr w:type="spellStart"/>
+            <w:r>
+              <w:rPr>
+                <w:color w:val="333333"/>
+              </w:rPr>
+              <w:t>tk.END</w:t>
+            </w:r>
+            <w:proofErr w:type="spellEnd"/>
+            <w:r>
+              <w:rPr>
+                <w:color w:val="333333"/>
+              </w:rPr>
+              <w:t>)</w:t>
+            </w:r>
+          </w:p>
+          <w:p>
+            <w:pPr>
+              <w:pStyle w:val="HTMLPreformatted"/>
+              <w:spacing w:line="244" w:lineRule="atLeast"/>
+              <w:rPr>
+                <w:color w:val="333333"/>
+              </w:rPr>
+            </w:pPr>
+            <w:r>
+              <w:rPr>
+                <w:color w:val="333333"/>
+              </w:rPr>
+              <w:t xml:space="preserve">        output_entry2.insert(0, </w:t>
+            </w:r>
+            <w:r>
+              <w:rPr>
+                <w:color w:val="A31515"/>
+              </w:rPr>
+              <w:t>"Invalid input"</w:t>
+            </w:r>
+            <w:r>
+              <w:rPr>
+                <w:color w:val="333333"/>
+              </w:rPr>
+              <w:t>)</w:t>
+            </w:r>
+          </w:p>
+          <w:p>
+            <w:pPr>
+              <w:pStyle w:val="HTMLPreformatted"/>
+              <w:spacing w:line="244" w:lineRule="atLeast"/>
+              <w:rPr>
+                <w:color w:val="333333"/>
+              </w:rPr>
+            </w:pPr>
+          </w:p>
+          <w:p>
+            <w:pPr>
+              <w:pStyle w:val="HTMLPreformatted"/>
+              <w:spacing w:line="244" w:lineRule="atLeast"/>
+              <w:rPr>
+                <w:color w:val="333333"/>
+              </w:rPr>
+            </w:pPr>
+            <w:r>
+              <w:rPr>
+                <w:color w:val="0000FF"/>
+              </w:rPr>
+              <w:t>def</w:t>
+            </w:r>
+            <w:r>
+              <w:rPr>
+                <w:color w:val="333333"/>
+              </w:rPr>
+              <w:t xml:space="preserve"> </w:t>
+            </w:r>
+            <w:proofErr w:type="gramStart"/>
+            <w:r>
+              <w:rPr>
+                <w:color w:val="333333"/>
+              </w:rPr>
+              <w:t>reset(</w:t>
+            </w:r>
+            <w:proofErr w:type="gramEnd"/>
+            <w:r>
+              <w:rPr>
+                <w:color w:val="333333"/>
+              </w:rPr>
+              <w:t>):</w:t>
+            </w:r>
+          </w:p>
+          <w:p>
+            <w:pPr>
+              <w:pStyle w:val="HTMLPreformatted"/>
+              <w:spacing w:line="244" w:lineRule="atLeast"/>
+              <w:rPr>
+                <w:color w:val="333333"/>
+              </w:rPr>
+            </w:pPr>
+            <w:r>
+              <w:rPr>
+                <w:color w:val="333333"/>
+              </w:rPr>
+              <w:t xml:space="preserve">    </w:t>
+            </w:r>
+            <w:r>
+              <w:rPr>
+                <w:color w:val="008000"/>
+              </w:rPr>
+              <w:t># Reset all input fields to empty strings</w:t>
+            </w:r>
+          </w:p>
+          <w:p>
+            <w:pPr>
+              <w:pStyle w:val="HTMLPreformatted"/>
+              <w:spacing w:line="244" w:lineRule="atLeast"/>
+              <w:rPr>
+                <w:color w:val="333333"/>
+              </w:rPr>
+            </w:pPr>
+            <w:r>
+              <w:rPr>
+                <w:color w:val="333333"/>
+              </w:rPr>
+              <w:t xml:space="preserve">    entry1.delete(0, </w:t>
+            </w:r>
+            <w:proofErr w:type="spellStart"/>
+            <w:r>
+              <w:rPr>
+                <w:color w:val="333333"/>
+              </w:rPr>
+              <w:t>tk.END</w:t>
+            </w:r>
+            <w:proofErr w:type="spellEnd"/>
+            <w:r>
+              <w:rPr>
+                <w:color w:val="333333"/>
+              </w:rPr>
+              <w:t>)</w:t>
+            </w:r>
+          </w:p>
+          <w:p>
+            <w:pPr>
+              <w:pStyle w:val="HTMLPreformatted"/>
+              <w:spacing w:line="244" w:lineRule="atLeast"/>
+              <w:rPr>
+                <w:color w:val="333333"/>
+              </w:rPr>
+            </w:pPr>
+            <w:r>
+              <w:rPr>
+                <w:color w:val="333333"/>
+              </w:rPr>
+              <w:t xml:space="preserve">    entry2.delete(0, </w:t>
+            </w:r>
+            <w:proofErr w:type="spellStart"/>
+            <w:r>
+              <w:rPr>
+                <w:color w:val="333333"/>
+              </w:rPr>
+              <w:t>tk.END</w:t>
+            </w:r>
+            <w:proofErr w:type="spellEnd"/>
+            <w:r>
+              <w:rPr>
+                <w:color w:val="333333"/>
+              </w:rPr>
+              <w:t>)</w:t>
+            </w:r>
+          </w:p>
+          <w:p>
+            <w:pPr>
+              <w:pStyle w:val="HTMLPreformatted"/>
+              <w:spacing w:line="244" w:lineRule="atLeast"/>
+              <w:rPr>
+                <w:color w:val="333333"/>
+              </w:rPr>
+            </w:pPr>
+            <w:r>
+              <w:rPr>
+                <w:color w:val="333333"/>
+              </w:rPr>
+              <w:t xml:space="preserve">    entry3.delete(0, </w:t>
+            </w:r>
+            <w:proofErr w:type="spellStart"/>
+            <w:r>
+              <w:rPr>
+                <w:color w:val="333333"/>
+              </w:rPr>
+              <w:t>tk.END</w:t>
+            </w:r>
+            <w:proofErr w:type="spellEnd"/>
+            <w:r>
+              <w:rPr>
+                <w:color w:val="333333"/>
+              </w:rPr>
+              <w:t>)</w:t>
+            </w:r>
+          </w:p>
+          <w:p>
+            <w:pPr>
+              <w:pStyle w:val="HTMLPreformatted"/>
+              <w:spacing w:line="244" w:lineRule="atLeast"/>
+              <w:rPr>
+                <w:color w:val="333333"/>
+              </w:rPr>
+            </w:pPr>
+          </w:p>
+          <w:p>
+            <w:pPr>
+              <w:pStyle w:val="HTMLPreformatted"/>
+              <w:spacing w:line="244" w:lineRule="atLeast"/>
+              <w:rPr>
+                <w:color w:val="333333"/>
+              </w:rPr>
+            </w:pPr>
+            <w:r>
+              <w:rPr>
+                <w:color w:val="333333"/>
+              </w:rPr>
+              <w:t xml:space="preserve">    </w:t>
+            </w:r>
+            <w:r>
+              <w:rPr>
+                <w:color w:val="008000"/>
+              </w:rPr>
+              <w:t># Reset output Entry widgets to empty strings</w:t>
+            </w:r>
+          </w:p>
+          <w:p>
+            <w:pPr>
+              <w:pStyle w:val="HTMLPreformatted"/>
+              <w:spacing w:line="244" w:lineRule="atLeast"/>
+              <w:rPr>
+                <w:color w:val="333333"/>
+              </w:rPr>
+            </w:pPr>
+            <w:r>
+              <w:rPr>
+                <w:color w:val="333333"/>
+              </w:rPr>
               <w:lastRenderedPageBreak/>
-              <w:t xml:space="preserve">        AIV = </w:t>
-            </w:r>
-            <w:proofErr w:type="gramStart"/>
-            <w:r>
-              <w:rPr>
-                <w:color w:val="333333"/>
-              </w:rPr>
-              <w:t>float(</w:t>
-            </w:r>
-            <w:proofErr w:type="gramEnd"/>
-            <w:r>
-              <w:rPr>
-                <w:color w:val="333333"/>
-              </w:rPr>
-              <w:t>AIV)</w:t>
-            </w:r>
-          </w:p>
-          <w:p>
-            <w:pPr>
-              <w:pStyle w:val="HTMLPreformatted"/>
-              <w:spacing w:line="244" w:lineRule="atLeast"/>
-              <w:rPr>
-                <w:color w:val="333333"/>
-              </w:rPr>
-            </w:pPr>
-            <w:r>
-              <w:rPr>
-                <w:color w:val="333333"/>
-              </w:rPr>
-              <w:t xml:space="preserve">        RV = </w:t>
-            </w:r>
-            <w:proofErr w:type="gramStart"/>
-            <w:r>
-              <w:rPr>
-                <w:color w:val="333333"/>
-              </w:rPr>
-              <w:t>float(</w:t>
-            </w:r>
-            <w:proofErr w:type="gramEnd"/>
-            <w:r>
-              <w:rPr>
-                <w:color w:val="333333"/>
-              </w:rPr>
-              <w:t>RV)</w:t>
-            </w:r>
-          </w:p>
-          <w:p>
-            <w:pPr>
-              <w:pStyle w:val="HTMLPreformatted"/>
-              <w:spacing w:line="244" w:lineRule="atLeast"/>
-              <w:rPr>
-                <w:color w:val="333333"/>
-              </w:rPr>
-            </w:pPr>
-          </w:p>
-          <w:p>
-            <w:pPr>
-              <w:pStyle w:val="HTMLPreformatted"/>
-              <w:spacing w:line="244" w:lineRule="atLeast"/>
-              <w:rPr>
-                <w:color w:val="333333"/>
-              </w:rPr>
-            </w:pPr>
-            <w:r>
-              <w:rPr>
-                <w:color w:val="333333"/>
-              </w:rPr>
-              <w:t xml:space="preserve">        </w:t>
-            </w:r>
-            <w:r>
-              <w:rPr>
-                <w:color w:val="0000FF"/>
-              </w:rPr>
-              <w:t>if</w:t>
-            </w:r>
-            <w:r>
-              <w:rPr>
-                <w:color w:val="333333"/>
-              </w:rPr>
-              <w:t xml:space="preserve"> (RV &gt; 0 </w:t>
-            </w:r>
-            <w:r>
-              <w:rPr>
-                <w:color w:val="0000FF"/>
-              </w:rPr>
-              <w:t>and</w:t>
-            </w:r>
-            <w:r>
-              <w:rPr>
-                <w:color w:val="333333"/>
-              </w:rPr>
-              <w:t xml:space="preserve"> AIV &gt;= 0) </w:t>
-            </w:r>
-            <w:r>
-              <w:rPr>
-                <w:color w:val="0000FF"/>
-              </w:rPr>
-              <w:t>or</w:t>
-            </w:r>
-            <w:r>
-              <w:rPr>
-                <w:color w:val="333333"/>
-              </w:rPr>
-              <w:t xml:space="preserve"> (RV &lt; 0 </w:t>
-            </w:r>
-            <w:r>
-              <w:rPr>
-                <w:color w:val="0000FF"/>
-              </w:rPr>
-              <w:t>and</w:t>
-            </w:r>
-            <w:r>
-              <w:rPr>
-                <w:color w:val="333333"/>
-              </w:rPr>
-              <w:t xml:space="preserve"> AIV &lt;= 0</w:t>
-            </w:r>
-            <w:proofErr w:type="gramStart"/>
-            <w:r>
-              <w:rPr>
-                <w:color w:val="333333"/>
-              </w:rPr>
-              <w:t>) :</w:t>
-            </w:r>
-            <w:proofErr w:type="gramEnd"/>
-          </w:p>
-          <w:p>
-            <w:pPr>
-              <w:pStyle w:val="HTMLPreformatted"/>
-              <w:spacing w:line="244" w:lineRule="atLeast"/>
-              <w:rPr>
-                <w:color w:val="333333"/>
-              </w:rPr>
-            </w:pPr>
-            <w:r>
-              <w:rPr>
-                <w:color w:val="333333"/>
-              </w:rPr>
-              <w:t xml:space="preserve">            result1 = int(((2**</w:t>
-            </w:r>
-            <w:proofErr w:type="gramStart"/>
-            <w:r>
-              <w:rPr>
-                <w:color w:val="333333"/>
-              </w:rPr>
-              <w:t>N)*</w:t>
-            </w:r>
-            <w:proofErr w:type="gramEnd"/>
-            <w:r>
-              <w:rPr>
-                <w:color w:val="333333"/>
-              </w:rPr>
-              <w:t>(AIV))/(RV))</w:t>
-            </w:r>
-          </w:p>
-          <w:p>
-            <w:pPr>
-              <w:pStyle w:val="HTMLPreformatted"/>
-              <w:spacing w:line="244" w:lineRule="atLeast"/>
-              <w:rPr>
-                <w:color w:val="333333"/>
-              </w:rPr>
-            </w:pPr>
-            <w:r>
-              <w:rPr>
-                <w:color w:val="333333"/>
-              </w:rPr>
-              <w:t xml:space="preserve">            result2 = bin(result</w:t>
-            </w:r>
-            <w:proofErr w:type="gramStart"/>
-            <w:r>
-              <w:rPr>
-                <w:color w:val="333333"/>
-              </w:rPr>
-              <w:t>1)[</w:t>
-            </w:r>
-            <w:proofErr w:type="gramEnd"/>
-            <w:r>
-              <w:rPr>
-                <w:color w:val="333333"/>
-              </w:rPr>
-              <w:t>2::]</w:t>
-            </w:r>
-          </w:p>
-          <w:p>
-            <w:pPr>
-              <w:pStyle w:val="HTMLPreformatted"/>
-              <w:spacing w:line="244" w:lineRule="atLeast"/>
-              <w:rPr>
-                <w:color w:val="333333"/>
-              </w:rPr>
-            </w:pPr>
-            <w:r>
-              <w:rPr>
-                <w:color w:val="333333"/>
-              </w:rPr>
-              <w:t xml:space="preserve">        </w:t>
-            </w:r>
-            <w:proofErr w:type="spellStart"/>
-            <w:r>
-              <w:rPr>
-                <w:color w:val="0000FF"/>
-              </w:rPr>
-              <w:t>elif</w:t>
-            </w:r>
-            <w:proofErr w:type="spellEnd"/>
-            <w:r>
-              <w:rPr>
-                <w:color w:val="333333"/>
-              </w:rPr>
-              <w:t xml:space="preserve"> RV &lt; 0 </w:t>
-            </w:r>
-            <w:r>
-              <w:rPr>
-                <w:color w:val="0000FF"/>
-              </w:rPr>
-              <w:t>or</w:t>
-            </w:r>
-            <w:r>
-              <w:rPr>
-                <w:color w:val="333333"/>
-              </w:rPr>
-              <w:t xml:space="preserve"> AIV &lt; 0:</w:t>
-            </w:r>
-          </w:p>
-          <w:p>
-            <w:pPr>
-              <w:pStyle w:val="HTMLPreformatted"/>
-              <w:spacing w:line="244" w:lineRule="atLeast"/>
-              <w:rPr>
-                <w:color w:val="333333"/>
-              </w:rPr>
-            </w:pPr>
-            <w:r>
-              <w:rPr>
-                <w:color w:val="333333"/>
-              </w:rPr>
-              <w:t xml:space="preserve">            result1 = int(((2**</w:t>
-            </w:r>
-            <w:proofErr w:type="gramStart"/>
-            <w:r>
-              <w:rPr>
-                <w:color w:val="333333"/>
-              </w:rPr>
-              <w:t>N)*</w:t>
-            </w:r>
-            <w:proofErr w:type="gramEnd"/>
-            <w:r>
-              <w:rPr>
-                <w:color w:val="333333"/>
-              </w:rPr>
-              <w:t>(AIV))/(RV))</w:t>
-            </w:r>
-          </w:p>
-          <w:p>
-            <w:pPr>
-              <w:pStyle w:val="HTMLPreformatted"/>
-              <w:spacing w:line="244" w:lineRule="atLeast"/>
-              <w:rPr>
-                <w:color w:val="333333"/>
-              </w:rPr>
-            </w:pPr>
-            <w:r>
-              <w:rPr>
-                <w:color w:val="333333"/>
-              </w:rPr>
-              <w:t xml:space="preserve">            result2 = </w:t>
-            </w:r>
-            <w:r>
-              <w:rPr>
-                <w:color w:val="A31515"/>
-              </w:rPr>
-              <w:t>'-'</w:t>
-            </w:r>
-            <w:r>
-              <w:rPr>
-                <w:color w:val="333333"/>
-              </w:rPr>
-              <w:t xml:space="preserve"> + bin(result</w:t>
-            </w:r>
-            <w:proofErr w:type="gramStart"/>
-            <w:r>
-              <w:rPr>
-                <w:color w:val="333333"/>
-              </w:rPr>
-              <w:t>1)[</w:t>
-            </w:r>
-            <w:proofErr w:type="gramEnd"/>
-            <w:r>
-              <w:rPr>
-                <w:color w:val="333333"/>
-              </w:rPr>
-              <w:t>3::]</w:t>
-            </w:r>
-          </w:p>
-          <w:p>
-            <w:pPr>
-              <w:pStyle w:val="HTMLPreformatted"/>
-              <w:spacing w:line="244" w:lineRule="atLeast"/>
-              <w:rPr>
-                <w:color w:val="333333"/>
-              </w:rPr>
-            </w:pPr>
-            <w:r>
-              <w:rPr>
-                <w:color w:val="333333"/>
-              </w:rPr>
-              <w:t xml:space="preserve">        </w:t>
-            </w:r>
-            <w:proofErr w:type="spellStart"/>
-            <w:r>
-              <w:rPr>
-                <w:color w:val="0000FF"/>
-              </w:rPr>
-              <w:t>elif</w:t>
-            </w:r>
-            <w:proofErr w:type="spellEnd"/>
-            <w:r>
-              <w:rPr>
-                <w:color w:val="333333"/>
-              </w:rPr>
-              <w:t xml:space="preserve"> RV == 0 </w:t>
-            </w:r>
-            <w:r>
-              <w:rPr>
-                <w:color w:val="0000FF"/>
-              </w:rPr>
-              <w:t>and</w:t>
-            </w:r>
-            <w:r>
-              <w:rPr>
-                <w:color w:val="333333"/>
-              </w:rPr>
-              <w:t xml:space="preserve"> </w:t>
-            </w:r>
-            <w:proofErr w:type="gramStart"/>
-            <w:r>
-              <w:rPr>
-                <w:color w:val="333333"/>
-              </w:rPr>
-              <w:t>AIV !</w:t>
-            </w:r>
-            <w:proofErr w:type="gramEnd"/>
-            <w:r>
-              <w:rPr>
-                <w:color w:val="333333"/>
-              </w:rPr>
-              <w:t>= 0:</w:t>
-            </w:r>
-          </w:p>
-          <w:p>
-            <w:pPr>
-              <w:pStyle w:val="HTMLPreformatted"/>
-              <w:spacing w:line="244" w:lineRule="atLeast"/>
-              <w:rPr>
-                <w:color w:val="333333"/>
-              </w:rPr>
-            </w:pPr>
-            <w:r>
-              <w:rPr>
-                <w:color w:val="333333"/>
-              </w:rPr>
-              <w:t xml:space="preserve">            result1 = </w:t>
-            </w:r>
-            <w:r>
-              <w:rPr>
-                <w:color w:val="A31515"/>
-              </w:rPr>
-              <w:t>"infinity"</w:t>
-            </w:r>
-          </w:p>
-          <w:p>
-            <w:pPr>
-              <w:pStyle w:val="HTMLPreformatted"/>
-              <w:spacing w:line="244" w:lineRule="atLeast"/>
-              <w:rPr>
-                <w:color w:val="333333"/>
-              </w:rPr>
-            </w:pPr>
-            <w:r>
-              <w:rPr>
-                <w:color w:val="333333"/>
-              </w:rPr>
-              <w:t xml:space="preserve">            result2 = </w:t>
-            </w:r>
-            <w:r>
-              <w:rPr>
-                <w:color w:val="A31515"/>
-              </w:rPr>
-              <w:t>"infinity"</w:t>
-            </w:r>
-          </w:p>
-          <w:p>
-            <w:pPr>
-              <w:pStyle w:val="HTMLPreformatted"/>
-              <w:spacing w:line="244" w:lineRule="atLeast"/>
-              <w:rPr>
-                <w:color w:val="333333"/>
-              </w:rPr>
-            </w:pPr>
-            <w:r>
-              <w:rPr>
-                <w:color w:val="333333"/>
-              </w:rPr>
-              <w:t xml:space="preserve">        </w:t>
-            </w:r>
-            <w:proofErr w:type="spellStart"/>
-            <w:r>
-              <w:rPr>
-                <w:color w:val="0000FF"/>
-              </w:rPr>
-              <w:t>elif</w:t>
-            </w:r>
-            <w:proofErr w:type="spellEnd"/>
-            <w:r>
-              <w:rPr>
-                <w:color w:val="333333"/>
-              </w:rPr>
-              <w:t xml:space="preserve"> AIV == 0 </w:t>
-            </w:r>
-            <w:r>
-              <w:rPr>
-                <w:color w:val="0000FF"/>
-              </w:rPr>
-              <w:t>and</w:t>
-            </w:r>
-            <w:r>
-              <w:rPr>
-                <w:color w:val="333333"/>
-              </w:rPr>
-              <w:t xml:space="preserve"> RV == 0:</w:t>
-            </w:r>
-          </w:p>
-          <w:p>
-            <w:pPr>
-              <w:pStyle w:val="HTMLPreformatted"/>
-              <w:spacing w:line="244" w:lineRule="atLeast"/>
-              <w:rPr>
-                <w:color w:val="333333"/>
-              </w:rPr>
-            </w:pPr>
-            <w:r>
-              <w:rPr>
-                <w:color w:val="333333"/>
-              </w:rPr>
-              <w:t xml:space="preserve">            result1 = </w:t>
-            </w:r>
-            <w:r>
-              <w:rPr>
-                <w:color w:val="A31515"/>
-              </w:rPr>
-              <w:t>"</w:t>
-            </w:r>
-            <w:proofErr w:type="spellStart"/>
-            <w:r>
-              <w:rPr>
-                <w:color w:val="A31515"/>
-              </w:rPr>
-              <w:t>NaN</w:t>
-            </w:r>
-            <w:proofErr w:type="spellEnd"/>
-            <w:r>
-              <w:rPr>
-                <w:color w:val="A31515"/>
-              </w:rPr>
-              <w:t>"</w:t>
-            </w:r>
-          </w:p>
-          <w:p>
-            <w:pPr>
-              <w:pStyle w:val="HTMLPreformatted"/>
-              <w:spacing w:line="244" w:lineRule="atLeast"/>
-              <w:rPr>
-                <w:color w:val="333333"/>
-              </w:rPr>
-            </w:pPr>
-            <w:r>
-              <w:rPr>
-                <w:color w:val="333333"/>
-              </w:rPr>
-              <w:t xml:space="preserve">            result2 = </w:t>
-            </w:r>
-            <w:r>
-              <w:rPr>
-                <w:color w:val="A31515"/>
-              </w:rPr>
-              <w:t>"</w:t>
-            </w:r>
-            <w:proofErr w:type="spellStart"/>
-            <w:r>
-              <w:rPr>
-                <w:color w:val="A31515"/>
-              </w:rPr>
-              <w:t>NaN</w:t>
-            </w:r>
-            <w:proofErr w:type="spellEnd"/>
-            <w:r>
-              <w:rPr>
-                <w:color w:val="A31515"/>
-              </w:rPr>
-              <w:t>"</w:t>
-            </w:r>
-          </w:p>
-          <w:p>
-            <w:pPr>
-              <w:pStyle w:val="HTMLPreformatted"/>
-              <w:spacing w:line="244" w:lineRule="atLeast"/>
-              <w:rPr>
-                <w:color w:val="333333"/>
-              </w:rPr>
-            </w:pPr>
-          </w:p>
-          <w:p>
-            <w:pPr>
-              <w:pStyle w:val="HTMLPreformatted"/>
-              <w:spacing w:line="244" w:lineRule="atLeast"/>
-              <w:rPr>
-                <w:color w:val="333333"/>
-              </w:rPr>
-            </w:pPr>
-            <w:r>
-              <w:rPr>
-                <w:color w:val="333333"/>
-              </w:rPr>
-              <w:t xml:space="preserve">        </w:t>
-            </w:r>
-            <w:r>
-              <w:rPr>
-                <w:color w:val="008000"/>
-              </w:rPr>
-              <w:t># Update the text in the output Entry widgets</w:t>
-            </w:r>
-          </w:p>
-          <w:p>
-            <w:pPr>
-              <w:pStyle w:val="HTMLPreformatted"/>
-              <w:spacing w:line="244" w:lineRule="atLeast"/>
-              <w:rPr>
-                <w:color w:val="333333"/>
-              </w:rPr>
-            </w:pPr>
-            <w:r>
-              <w:rPr>
-                <w:color w:val="333333"/>
-              </w:rPr>
-              <w:t xml:space="preserve">        output_entry1.delete(0, </w:t>
-            </w:r>
-            <w:proofErr w:type="spellStart"/>
-            <w:r>
-              <w:rPr>
-                <w:color w:val="333333"/>
-              </w:rPr>
-              <w:t>tk.END</w:t>
-            </w:r>
-            <w:proofErr w:type="spellEnd"/>
-            <w:r>
-              <w:rPr>
-                <w:color w:val="333333"/>
-              </w:rPr>
-              <w:t>)</w:t>
-            </w:r>
-          </w:p>
-          <w:p>
-            <w:pPr>
-              <w:pStyle w:val="HTMLPreformatted"/>
-              <w:spacing w:line="244" w:lineRule="atLeast"/>
-              <w:rPr>
-                <w:color w:val="333333"/>
-              </w:rPr>
-            </w:pPr>
-            <w:r>
-              <w:rPr>
-                <w:color w:val="333333"/>
-              </w:rPr>
-              <w:t xml:space="preserve">        output_entry1.insert(0, result1)</w:t>
-            </w:r>
-          </w:p>
-          <w:p>
-            <w:pPr>
-              <w:pStyle w:val="HTMLPreformatted"/>
-              <w:spacing w:line="244" w:lineRule="atLeast"/>
-              <w:rPr>
-                <w:color w:val="333333"/>
-              </w:rPr>
-            </w:pPr>
-          </w:p>
-          <w:p>
-            <w:pPr>
-              <w:pStyle w:val="HTMLPreformatted"/>
-              <w:spacing w:line="244" w:lineRule="atLeast"/>
-              <w:rPr>
-                <w:color w:val="333333"/>
-              </w:rPr>
-            </w:pPr>
-            <w:r>
-              <w:rPr>
-                <w:color w:val="333333"/>
-              </w:rPr>
-              <w:t xml:space="preserve">        output_entry2.delete(0, </w:t>
-            </w:r>
-            <w:proofErr w:type="spellStart"/>
-            <w:r>
-              <w:rPr>
-                <w:color w:val="333333"/>
-              </w:rPr>
-              <w:t>tk.END</w:t>
-            </w:r>
-            <w:proofErr w:type="spellEnd"/>
-            <w:r>
-              <w:rPr>
-                <w:color w:val="333333"/>
-              </w:rPr>
-              <w:t>)</w:t>
-            </w:r>
-          </w:p>
-          <w:p>
-            <w:pPr>
-              <w:pStyle w:val="HTMLPreformatted"/>
-              <w:spacing w:line="244" w:lineRule="atLeast"/>
-              <w:rPr>
-                <w:color w:val="333333"/>
-              </w:rPr>
-            </w:pPr>
-            <w:r>
-              <w:rPr>
-                <w:color w:val="333333"/>
-              </w:rPr>
-              <w:t xml:space="preserve">        output_entry2.insert(0, result2)</w:t>
-            </w:r>
-          </w:p>
-          <w:p>
-            <w:pPr>
-              <w:pStyle w:val="HTMLPreformatted"/>
-              <w:spacing w:line="244" w:lineRule="atLeast"/>
-              <w:rPr>
-                <w:color w:val="333333"/>
-              </w:rPr>
-            </w:pPr>
-          </w:p>
-          <w:p>
-            <w:pPr>
-              <w:pStyle w:val="HTMLPreformatted"/>
-              <w:spacing w:line="244" w:lineRule="atLeast"/>
-              <w:rPr>
-                <w:color w:val="333333"/>
-              </w:rPr>
-            </w:pPr>
-            <w:r>
-              <w:rPr>
-                <w:color w:val="333333"/>
-              </w:rPr>
-              <w:t xml:space="preserve">    </w:t>
-            </w:r>
-            <w:r>
-              <w:rPr>
-                <w:color w:val="0000FF"/>
-              </w:rPr>
-              <w:t>except</w:t>
-            </w:r>
-            <w:r>
-              <w:rPr>
-                <w:color w:val="333333"/>
-              </w:rPr>
-              <w:t xml:space="preserve"> </w:t>
-            </w:r>
-            <w:proofErr w:type="spellStart"/>
-            <w:r>
-              <w:rPr>
-                <w:color w:val="333333"/>
-              </w:rPr>
-              <w:t>ValueError</w:t>
-            </w:r>
-            <w:proofErr w:type="spellEnd"/>
-            <w:r>
-              <w:rPr>
-                <w:color w:val="333333"/>
-              </w:rPr>
-              <w:t>:</w:t>
-            </w:r>
-          </w:p>
-          <w:p>
-            <w:pPr>
-              <w:pStyle w:val="HTMLPreformatted"/>
-              <w:spacing w:line="244" w:lineRule="atLeast"/>
-              <w:rPr>
-                <w:color w:val="333333"/>
-              </w:rPr>
-            </w:pPr>
-            <w:r>
-              <w:rPr>
-                <w:color w:val="333333"/>
-              </w:rPr>
-              <w:t xml:space="preserve">        </w:t>
-            </w:r>
-            <w:r>
-              <w:rPr>
-                <w:color w:val="008000"/>
-              </w:rPr>
-              <w:t>#Error message for invalid input</w:t>
-            </w:r>
-          </w:p>
-          <w:p>
-            <w:pPr>
-              <w:pStyle w:val="HTMLPreformatted"/>
-              <w:spacing w:line="244" w:lineRule="atLeast"/>
-              <w:rPr>
-                <w:color w:val="333333"/>
-              </w:rPr>
-            </w:pPr>
-            <w:r>
-              <w:rPr>
-                <w:color w:val="333333"/>
-              </w:rPr>
-              <w:t xml:space="preserve">        output_entry1.delete(0, </w:t>
-            </w:r>
-            <w:proofErr w:type="spellStart"/>
-            <w:r>
-              <w:rPr>
-                <w:color w:val="333333"/>
-              </w:rPr>
-              <w:t>tk.END</w:t>
-            </w:r>
-            <w:proofErr w:type="spellEnd"/>
-            <w:r>
-              <w:rPr>
-                <w:color w:val="333333"/>
-              </w:rPr>
-              <w:t>)</w:t>
-            </w:r>
-          </w:p>
-          <w:p>
-            <w:pPr>
-              <w:pStyle w:val="HTMLPreformatted"/>
-              <w:spacing w:line="244" w:lineRule="atLeast"/>
-              <w:rPr>
-                <w:color w:val="333333"/>
-              </w:rPr>
-            </w:pPr>
-            <w:r>
-              <w:rPr>
-                <w:color w:val="333333"/>
-              </w:rPr>
-              <w:t xml:space="preserve">        output_entry1.insert(0, </w:t>
-            </w:r>
-            <w:r>
-              <w:rPr>
-                <w:color w:val="A31515"/>
-              </w:rPr>
-              <w:t>"Invalid input"</w:t>
-            </w:r>
-            <w:r>
-              <w:rPr>
-                <w:color w:val="333333"/>
-              </w:rPr>
-              <w:t>)</w:t>
-            </w:r>
-          </w:p>
-          <w:p>
-            <w:pPr>
-              <w:pStyle w:val="HTMLPreformatted"/>
-              <w:spacing w:line="244" w:lineRule="atLeast"/>
-              <w:rPr>
-                <w:color w:val="333333"/>
-              </w:rPr>
-            </w:pPr>
-          </w:p>
-          <w:p>
-            <w:pPr>
-              <w:pStyle w:val="HTMLPreformatted"/>
-              <w:spacing w:line="244" w:lineRule="atLeast"/>
-              <w:rPr>
-                <w:color w:val="333333"/>
-              </w:rPr>
-            </w:pPr>
-            <w:r>
-              <w:rPr>
-                <w:color w:val="333333"/>
-              </w:rPr>
-              <w:t xml:space="preserve">        output_entry2.delete(0, </w:t>
-            </w:r>
-            <w:proofErr w:type="spellStart"/>
-            <w:r>
-              <w:rPr>
-                <w:color w:val="333333"/>
-              </w:rPr>
-              <w:t>tk.END</w:t>
-            </w:r>
-            <w:proofErr w:type="spellEnd"/>
-            <w:r>
-              <w:rPr>
-                <w:color w:val="333333"/>
-              </w:rPr>
-              <w:t>)</w:t>
-            </w:r>
-          </w:p>
-          <w:p>
-            <w:pPr>
-              <w:pStyle w:val="HTMLPreformatted"/>
-              <w:spacing w:line="244" w:lineRule="atLeast"/>
-              <w:rPr>
-                <w:color w:val="333333"/>
-              </w:rPr>
-            </w:pPr>
-            <w:r>
-              <w:rPr>
-                <w:color w:val="333333"/>
-              </w:rPr>
-              <w:t xml:space="preserve">        output_entry2.insert(0, </w:t>
-            </w:r>
-            <w:r>
-              <w:rPr>
-                <w:color w:val="A31515"/>
-              </w:rPr>
-              <w:t>"Invalid input"</w:t>
-            </w:r>
-            <w:r>
-              <w:rPr>
-                <w:color w:val="333333"/>
-              </w:rPr>
-              <w:t>)</w:t>
-            </w:r>
-          </w:p>
-          <w:p>
-            <w:pPr>
-              <w:pStyle w:val="HTMLPreformatted"/>
-              <w:spacing w:line="244" w:lineRule="atLeast"/>
-              <w:rPr>
-                <w:color w:val="333333"/>
-              </w:rPr>
-            </w:pPr>
-          </w:p>
-          <w:p>
-            <w:pPr>
-              <w:pStyle w:val="HTMLPreformatted"/>
-              <w:spacing w:line="244" w:lineRule="atLeast"/>
-              <w:rPr>
-                <w:color w:val="333333"/>
-              </w:rPr>
-            </w:pPr>
-            <w:r>
-              <w:rPr>
-                <w:color w:val="0000FF"/>
-              </w:rPr>
-              <w:t>def</w:t>
-            </w:r>
-            <w:r>
-              <w:rPr>
-                <w:color w:val="333333"/>
-              </w:rPr>
-              <w:t xml:space="preserve"> </w:t>
-            </w:r>
-            <w:proofErr w:type="gramStart"/>
-            <w:r>
-              <w:rPr>
-                <w:color w:val="333333"/>
-              </w:rPr>
-              <w:t>reset(</w:t>
-            </w:r>
-            <w:proofErr w:type="gramEnd"/>
-            <w:r>
-              <w:rPr>
-                <w:color w:val="333333"/>
-              </w:rPr>
-              <w:t>):</w:t>
-            </w:r>
-          </w:p>
-          <w:p>
-            <w:pPr>
-              <w:pStyle w:val="HTMLPreformatted"/>
-              <w:spacing w:line="244" w:lineRule="atLeast"/>
-              <w:rPr>
-                <w:color w:val="333333"/>
-              </w:rPr>
-            </w:pPr>
-            <w:r>
-              <w:rPr>
-                <w:color w:val="333333"/>
-              </w:rPr>
-              <w:t xml:space="preserve">    </w:t>
-            </w:r>
-            <w:r>
-              <w:rPr>
-                <w:color w:val="008000"/>
-              </w:rPr>
-              <w:t># Reset all input fields to empty strings</w:t>
-            </w:r>
-          </w:p>
-          <w:p>
-            <w:pPr>
-              <w:pStyle w:val="HTMLPreformatted"/>
-              <w:spacing w:line="244" w:lineRule="atLeast"/>
-              <w:rPr>
-                <w:color w:val="333333"/>
-              </w:rPr>
-            </w:pPr>
-            <w:r>
-              <w:rPr>
-                <w:color w:val="333333"/>
-              </w:rPr>
-              <w:t xml:space="preserve">    entry1.delete(0, </w:t>
-            </w:r>
-            <w:proofErr w:type="spellStart"/>
-            <w:r>
-              <w:rPr>
-                <w:color w:val="333333"/>
-              </w:rPr>
-              <w:t>tk.END</w:t>
-            </w:r>
-            <w:proofErr w:type="spellEnd"/>
-            <w:r>
-              <w:rPr>
-                <w:color w:val="333333"/>
-              </w:rPr>
-              <w:t>)</w:t>
-            </w:r>
-          </w:p>
-          <w:p>
-            <w:pPr>
-              <w:pStyle w:val="HTMLPreformatted"/>
-              <w:spacing w:line="244" w:lineRule="atLeast"/>
-              <w:rPr>
-                <w:color w:val="333333"/>
-              </w:rPr>
-            </w:pPr>
-            <w:r>
-              <w:rPr>
-                <w:color w:val="333333"/>
-              </w:rPr>
-              <w:t xml:space="preserve">    entry2.delete(0, </w:t>
-            </w:r>
-            <w:proofErr w:type="spellStart"/>
-            <w:r>
-              <w:rPr>
-                <w:color w:val="333333"/>
-              </w:rPr>
-              <w:t>tk.END</w:t>
-            </w:r>
-            <w:proofErr w:type="spellEnd"/>
-            <w:r>
-              <w:rPr>
-                <w:color w:val="333333"/>
-              </w:rPr>
-              <w:t>)</w:t>
-            </w:r>
-          </w:p>
-          <w:p>
-            <w:pPr>
-              <w:pStyle w:val="HTMLPreformatted"/>
-              <w:spacing w:line="244" w:lineRule="atLeast"/>
-              <w:rPr>
-                <w:color w:val="333333"/>
-              </w:rPr>
-            </w:pPr>
-            <w:r>
-              <w:rPr>
-                <w:color w:val="333333"/>
-              </w:rPr>
-              <w:t xml:space="preserve">    entry3.delete(0, </w:t>
-            </w:r>
-            <w:proofErr w:type="spellStart"/>
-            <w:r>
-              <w:rPr>
-                <w:color w:val="333333"/>
-              </w:rPr>
-              <w:t>tk.END</w:t>
-            </w:r>
-            <w:proofErr w:type="spellEnd"/>
-            <w:r>
-              <w:rPr>
-                <w:color w:val="333333"/>
-              </w:rPr>
-              <w:t>)</w:t>
-            </w:r>
-          </w:p>
-          <w:p>
-            <w:pPr>
-              <w:pStyle w:val="HTMLPreformatted"/>
-              <w:spacing w:line="244" w:lineRule="atLeast"/>
-              <w:rPr>
-                <w:color w:val="333333"/>
-              </w:rPr>
-            </w:pPr>
-          </w:p>
-          <w:p>
-            <w:pPr>
-              <w:pStyle w:val="HTMLPreformatted"/>
-              <w:spacing w:line="244" w:lineRule="atLeast"/>
-              <w:rPr>
-                <w:color w:val="333333"/>
-              </w:rPr>
-            </w:pPr>
-            <w:r>
-              <w:rPr>
-                <w:color w:val="333333"/>
-              </w:rPr>
-              <w:t xml:space="preserve">    </w:t>
-            </w:r>
-            <w:r>
-              <w:rPr>
-                <w:color w:val="008000"/>
-              </w:rPr>
-              <w:t># Reset output Entry widgets to empty strings</w:t>
-            </w:r>
-          </w:p>
-          <w:p>
-            <w:pPr>
-              <w:pStyle w:val="HTMLPreformatted"/>
-              <w:spacing w:line="244" w:lineRule="atLeast"/>
-              <w:rPr>
-                <w:color w:val="333333"/>
-              </w:rPr>
-            </w:pPr>
-            <w:r>
-              <w:rPr>
-                <w:color w:val="333333"/>
-              </w:rPr>
               <w:t xml:space="preserve">    output_entry1.delete(0, </w:t>
             </w:r>
             <w:proofErr w:type="spellStart"/>
@@ -7449,6 +7504,54 @@
           <w:lang w:val="en-US"/>
         </w:rPr>
       </w:pPr>
+      <w:r>
+        <w:rPr>
+          <w:noProof/>
+          <w:lang w:val="en-US"/>
+        </w:rPr>
+        <w:lastRenderedPageBreak/>
+        <w:drawing>
+          <wp:inline distT="0" distB="0" distL="0" distR="0" wp14:anchorId="4751E04D" wp14:editId="3D452082">
+            <wp:extent cx="5731510" cy="3050540"/>
+            <wp:effectExtent l="0" t="0" r="2540" b="0"/>
+            <wp:docPr id="1494938695" name="Picture 2"/>
+            <wp:cNvGraphicFramePr>
+              <a:graphicFrameLocks xmlns:a="http://schemas.openxmlformats.org/drawingml/2006/main" noChangeAspect="1"/>
+            </wp:cNvGraphicFramePr>
+            <a:graphic xmlns:a="http://schemas.openxmlformats.org/drawingml/2006/main">
+              <a:graphicData uri="http://schemas.openxmlformats.org/drawingml/2006/picture">
+                <pic:pic xmlns:pic="http://schemas.openxmlformats.org/drawingml/2006/picture">
+                  <pic:nvPicPr>
+                    <pic:cNvPr id="1494938695" name="Picture 1494938695"/>
+                    <pic:cNvPicPr/>
+                  </pic:nvPicPr>
+                  <pic:blipFill>
+                    <a:blip r:embed="rId9">
+                      <a:extLst>
+                        <a:ext uri="{28A0092B-C50C-407E-A947-70E740481C1C}">
+                          <a14:useLocalDpi xmlns:a14="http://schemas.microsoft.com/office/drawing/2010/main" val="0"/>
+                        </a:ext>
+                      </a:extLst>
+                    </a:blip>
+                    <a:stretch>
+                      <a:fillRect/>
+                    </a:stretch>
+                  </pic:blipFill>
+                  <pic:spPr>
+                    <a:xfrm>
+                      <a:off x="0" y="0"/>
+                      <a:ext cx="5731510" cy="3050540"/>
+                    </a:xfrm>
+                    <a:prstGeom prst="rect">
+                      <a:avLst/>
+                    </a:prstGeom>
+                  </pic:spPr>
+                </pic:pic>
+              </a:graphicData>
+            </a:graphic>
+          </wp:inline>
+        </w:drawing>
+      </w:r>
     </w:p>
     <w:p>
       <w:pPr>
@@ -7473,48 +7576,6 @@
     </w:p>
     <w:p>
       <w:pPr>
-        <w:rPr>
-          <w:lang w:val="en-US"/>
-        </w:rPr>
-      </w:pPr>
-    </w:p>
-    <w:p>
-      <w:pPr>
-        <w:rPr>
-          <w:lang w:val="en-US"/>
-        </w:rPr>
-      </w:pPr>
-    </w:p>
-    <w:p>
-      <w:pPr>
-        <w:rPr>
-          <w:lang w:val="en-US"/>
-        </w:rPr>
-      </w:pPr>
-    </w:p>
-    <w:p>
-      <w:pPr>
-        <w:rPr>
-          <w:lang w:val="en-US"/>
-        </w:rPr>
-      </w:pPr>
-    </w:p>
-    <w:p>
-      <w:pPr>
-        <w:rPr>
-          <w:lang w:val="en-US"/>
-        </w:rPr>
-      </w:pPr>
-    </w:p>
-    <w:p>
-      <w:pPr>
-        <w:rPr>
-          <w:lang w:val="en-US"/>
-        </w:rPr>
-      </w:pPr>
-    </w:p>
-    <w:p>
-      <w:pPr>
         <w:ind w:left="360"/>
         <w:rPr>
           <w:lang w:val="en-US"/>
@@ -7524,7 +7585,6 @@
         <w:rPr>
           <w:lang w:val="en-US"/>
         </w:rPr>
-        <w:lastRenderedPageBreak/>
         <w:t xml:space="preserve">Q3. </w:t>
       </w:r>
       <w:r>
@@ -7593,7 +7653,7 @@
         </w:rPr>
         <w:t xml:space="preserve"> package is: </w:t>
       </w:r>
-      <w:hyperlink r:id="rId8" w:history="1">
+      <w:hyperlink r:id="rId10" w:history="1">
         <w:r>
           <w:rPr>
             <w:rStyle w:val="Hyperlink"/>
@@ -7616,7 +7676,7 @@
         </w:rPr>
         <w:t xml:space="preserve">The GitHub repo for the documentation can be hound here: </w:t>
       </w:r>
-      <w:hyperlink r:id="rId9" w:history="1">
+      <w:hyperlink r:id="rId11" w:history="1">
         <w:r>
           <w:rPr>
             <w:rStyle w:val="Hyperlink"/>
@@ -10174,6 +10234,69 @@
           <w:lang w:val="en-US"/>
         </w:rPr>
       </w:pPr>
+      <w:r>
+        <w:rPr>
+          <w:rFonts w:eastAsiaTheme="minorEastAsia"/>
+          <w:noProof/>
+          <w:lang w:val="en-US"/>
+        </w:rPr>
+        <w:drawing>
+          <wp:inline distT="0" distB="0" distL="0" distR="0" wp14:anchorId="0BFC64BE" wp14:editId="5AAE10B4">
+            <wp:extent cx="5731510" cy="2813685"/>
+            <wp:effectExtent l="0" t="0" r="2540" b="5715"/>
+            <wp:docPr id="1830051520" name="Picture 3"/>
+            <wp:cNvGraphicFramePr>
+              <a:graphicFrameLocks xmlns:a="http://schemas.openxmlformats.org/drawingml/2006/main" noChangeAspect="1"/>
+            </wp:cNvGraphicFramePr>
+            <a:graphic xmlns:a="http://schemas.openxmlformats.org/drawingml/2006/main">
+              <a:graphicData uri="http://schemas.openxmlformats.org/drawingml/2006/picture">
+                <pic:pic xmlns:pic="http://schemas.openxmlformats.org/drawingml/2006/picture">
+                  <pic:nvPicPr>
+                    <pic:cNvPr id="1830051520" name="Picture 1830051520"/>
+                    <pic:cNvPicPr/>
+                  </pic:nvPicPr>
+                  <pic:blipFill>
+                    <a:blip r:embed="rId12" cstate="print">
+                      <a:extLst>
+                        <a:ext uri="{28A0092B-C50C-407E-A947-70E740481C1C}">
+                          <a14:useLocalDpi xmlns:a14="http://schemas.microsoft.com/office/drawing/2010/main" val="0"/>
+                        </a:ext>
+                      </a:extLst>
+                    </a:blip>
+                    <a:stretch>
+                      <a:fillRect/>
+                    </a:stretch>
+                  </pic:blipFill>
+                  <pic:spPr>
+                    <a:xfrm>
+                      <a:off x="0" y="0"/>
+                      <a:ext cx="5731510" cy="2813685"/>
+                    </a:xfrm>
+                    <a:prstGeom prst="rect">
+                      <a:avLst/>
+                    </a:prstGeom>
+                  </pic:spPr>
+                </pic:pic>
+              </a:graphicData>
+            </a:graphic>
+          </wp:inline>
+        </w:drawing>
+      </w:r>
+    </w:p>
+    <w:p>
+      <w:pPr>
+        <w:rPr>
+          <w:rFonts w:eastAsiaTheme="minorEastAsia"/>
+          <w:lang w:val="en-US"/>
+        </w:rPr>
+      </w:pPr>
+      <w:r>
+        <w:rPr>
+          <w:rFonts w:eastAsiaTheme="minorEastAsia"/>
+          <w:lang w:val="en-US"/>
+        </w:rPr>
+        <w:br w:type="page"/>
+      </w:r>
     </w:p>
     <w:p>
       <w:pPr>
@@ -10374,14 +10497,7 @@
         <w:rPr>
           <w:lang w:val="en-US"/>
         </w:rPr>
-        <w:t xml:space="preserve">Modulation helps in preserving the integrity of the transmitted signal and makes it more immune to noise and interference. The carrier </w:t>
-      </w:r>
-      <w:r>
-        <w:rPr>
-          <w:lang w:val="en-US"/>
-        </w:rPr>
-        <w:lastRenderedPageBreak/>
-        <w:t>wave can carry the modulated signal over long distances without significant loss of information, as compared to direct transmission of baseband signals.</w:t>
+        <w:t>Modulation helps in preserving the integrity of the transmitted signal and makes it more immune to noise and interference. The carrier wave can carry the modulated signal over long distances without significant loss of information, as compared to direct transmission of baseband signals.</w:t>
       </w:r>
     </w:p>
     <w:p>
@@ -10785,6 +10901,7 @@
               <w:rPr>
                 <w:color w:val="0000FF"/>
               </w:rPr>
+              <w:lastRenderedPageBreak/>
               <w:t>from</w:t>
             </w:r>
             <w:r>
@@ -11565,7 +11682,6 @@
               <w:rPr>
                 <w:color w:val="333333"/>
               </w:rPr>
-              <w:lastRenderedPageBreak/>
               <w:t xml:space="preserve">        </w:t>
             </w:r>
             <w:proofErr w:type="spellStart"/>
@@ -15218,6 +15334,7 @@
               <w:rPr>
                 <w:color w:val="333333"/>
               </w:rPr>
+              <w:lastRenderedPageBreak/>
               <w:t xml:space="preserve">    </w:t>
             </w:r>
             <w:proofErr w:type="spellStart"/>
@@ -16186,7 +16303,6 @@
               <w:rPr>
                 <w:color w:val="333333"/>
               </w:rPr>
-              <w:lastRenderedPageBreak/>
               <w:t xml:space="preserve">    </w:t>
             </w:r>
             <w:proofErr w:type="spellStart"/>
@@ -17071,6 +17187,54 @@
           <w:lang w:val="en-US"/>
         </w:rPr>
       </w:pPr>
+      <w:r>
+        <w:rPr>
+          <w:noProof/>
+          <w:lang w:val="en-US"/>
+        </w:rPr>
+        <w:lastRenderedPageBreak/>
+        <w:drawing>
+          <wp:inline distT="0" distB="0" distL="0" distR="0" wp14:anchorId="0E45E890" wp14:editId="0A1B76ED">
+            <wp:extent cx="5731510" cy="2813685"/>
+            <wp:effectExtent l="0" t="0" r="2540" b="5715"/>
+            <wp:docPr id="1763706358" name="Picture 4"/>
+            <wp:cNvGraphicFramePr>
+              <a:graphicFrameLocks xmlns:a="http://schemas.openxmlformats.org/drawingml/2006/main" noChangeAspect="1"/>
+            </wp:cNvGraphicFramePr>
+            <a:graphic xmlns:a="http://schemas.openxmlformats.org/drawingml/2006/main">
+              <a:graphicData uri="http://schemas.openxmlformats.org/drawingml/2006/picture">
+                <pic:pic xmlns:pic="http://schemas.openxmlformats.org/drawingml/2006/picture">
+                  <pic:nvPicPr>
+                    <pic:cNvPr id="1763706358" name="Picture 1763706358"/>
+                    <pic:cNvPicPr/>
+                  </pic:nvPicPr>
+                  <pic:blipFill>
+                    <a:blip r:embed="rId13" cstate="print">
+                      <a:extLst>
+                        <a:ext uri="{28A0092B-C50C-407E-A947-70E740481C1C}">
+                          <a14:useLocalDpi xmlns:a14="http://schemas.microsoft.com/office/drawing/2010/main" val="0"/>
+                        </a:ext>
+                      </a:extLst>
+                    </a:blip>
+                    <a:stretch>
+                      <a:fillRect/>
+                    </a:stretch>
+                  </pic:blipFill>
+                  <pic:spPr>
+                    <a:xfrm>
+                      <a:off x="0" y="0"/>
+                      <a:ext cx="5731510" cy="2813685"/>
+                    </a:xfrm>
+                    <a:prstGeom prst="rect">
+                      <a:avLst/>
+                    </a:prstGeom>
+                  </pic:spPr>
+                </pic:pic>
+              </a:graphicData>
+            </a:graphic>
+          </wp:inline>
+        </w:drawing>
+      </w:r>
     </w:p>
     <w:p>
       <w:pPr>
@@ -17078,17 +17242,24 @@
           <w:lang w:val="en-US"/>
         </w:rPr>
       </w:pPr>
+    </w:p>
+    <w:p>
+      <w:pPr>
+        <w:rPr>
+          <w:lang w:val="en-US"/>
+        </w:rPr>
+      </w:pPr>
+    </w:p>
+    <w:p>
+      <w:pPr>
+        <w:rPr>
+          <w:lang w:val="en-US"/>
+        </w:rPr>
+      </w:pPr>
       <w:r>
         <w:rPr>
           <w:lang w:val="en-US"/>
         </w:rPr>
-        <w:br w:type="page"/>
-      </w:r>
-      <w:r>
-        <w:rPr>
-          <w:lang w:val="en-US"/>
-        </w:rPr>
-        <w:lastRenderedPageBreak/>
         <w:t xml:space="preserve">All </w:t>
       </w:r>
       <w:r>
@@ -17110,7 +17281,7 @@
           <w:lang w:val="en-US"/>
         </w:rPr>
       </w:pPr>
-      <w:hyperlink r:id="rId10" w:history="1">
+      <w:hyperlink r:id="rId14" w:history="1">
         <w:r>
           <w:rPr>
             <w:rStyle w:val="Hyperlink"/>
@@ -17178,7 +17349,7 @@
           <w:lang w:val="en-US"/>
         </w:rPr>
       </w:pPr>
-      <w:hyperlink r:id="rId11" w:anchor="module-matplotlib.widgets" w:history="1">
+      <w:hyperlink r:id="rId15" w:anchor="module-matplotlib.widgets" w:history="1">
         <w:r>
           <w:rPr>
             <w:rStyle w:val="Hyperlink"/>
@@ -17199,7 +17370,7 @@
           <w:lang w:val="en-US"/>
         </w:rPr>
       </w:pPr>
-      <w:hyperlink r:id="rId12" w:history="1">
+      <w:hyperlink r:id="rId16" w:history="1">
         <w:r>
           <w:rPr>
             <w:rStyle w:val="Hyperlink"/>
@@ -17220,7 +17391,7 @@
           <w:lang w:val="en-US"/>
         </w:rPr>
       </w:pPr>
-      <w:hyperlink r:id="rId13" w:history="1">
+      <w:hyperlink r:id="rId17" w:history="1">
         <w:r>
           <w:rPr>
             <w:rStyle w:val="Hyperlink"/>
@@ -17241,7 +17412,7 @@
           <w:lang w:val="en-US"/>
         </w:rPr>
       </w:pPr>
-      <w:hyperlink r:id="rId14" w:anchor="scipy.ndimage.binary_dilation" w:history="1">
+      <w:hyperlink r:id="rId18" w:anchor="scipy.ndimage.binary_dilation" w:history="1">
         <w:r>
           <w:rPr>
             <w:rStyle w:val="Hyperlink"/>
@@ -17262,7 +17433,7 @@
           <w:lang w:val="en-US"/>
         </w:rPr>
       </w:pPr>
-      <w:hyperlink r:id="rId15" w:history="1">
+      <w:hyperlink r:id="rId19" w:history="1">
         <w:r>
           <w:rPr>
             <w:rStyle w:val="Hyperlink"/>
@@ -17283,7 +17454,7 @@
           <w:lang w:val="en-US"/>
         </w:rPr>
       </w:pPr>
-      <w:hyperlink r:id="rId16" w:history="1">
+      <w:hyperlink r:id="rId20" w:history="1">
         <w:r>
           <w:rPr>
             <w:rStyle w:val="Hyperlink"/>
@@ -17304,7 +17475,7 @@
           <w:lang w:val="en-US"/>
         </w:rPr>
       </w:pPr>
-      <w:hyperlink r:id="rId17" w:history="1">
+      <w:hyperlink r:id="rId21" w:history="1">
         <w:r>
           <w:rPr>
             <w:rStyle w:val="Hyperlink"/>
@@ -17325,7 +17496,7 @@
           <w:lang w:val="en-US"/>
         </w:rPr>
       </w:pPr>
-      <w:hyperlink r:id="rId18" w:history="1">
+      <w:hyperlink r:id="rId22" w:history="1">
         <w:r>
           <w:rPr>
             <w:rStyle w:val="Hyperlink"/>
@@ -17346,7 +17517,7 @@
           <w:lang w:val="en-US"/>
         </w:rPr>
       </w:pPr>
-      <w:hyperlink r:id="rId19" w:history="1">
+      <w:hyperlink r:id="rId23" w:history="1">
         <w:r>
           <w:rPr>
             <w:rStyle w:val="Hyperlink"/>
@@ -17367,7 +17538,7 @@
           <w:lang w:val="en-US"/>
         </w:rPr>
       </w:pPr>
-      <w:hyperlink r:id="rId20" w:history="1">
+      <w:hyperlink r:id="rId24" w:history="1">
         <w:r>
           <w:rPr>
             <w:rStyle w:val="Hyperlink"/>
@@ -17388,7 +17559,7 @@
           <w:lang w:val="en-US"/>
         </w:rPr>
       </w:pPr>
-      <w:hyperlink r:id="rId21" w:history="1">
+      <w:hyperlink r:id="rId25" w:history="1">
         <w:r>
           <w:rPr>
             <w:rStyle w:val="Hyperlink"/>
@@ -17412,7 +17583,7 @@
           <w:lang w:val="en-US"/>
         </w:rPr>
       </w:pPr>
-      <w:hyperlink r:id="rId22" w:history="1">
+      <w:hyperlink r:id="rId26" w:history="1">
         <w:r>
           <w:rPr>
             <w:rStyle w:val="Hyperlink"/>
@@ -17433,7 +17604,7 @@
           <w:lang w:val="en-US"/>
         </w:rPr>
       </w:pPr>
-      <w:hyperlink r:id="rId23" w:history="1">
+      <w:hyperlink r:id="rId27" w:history="1">
         <w:r>
           <w:rPr>
             <w:rStyle w:val="Hyperlink"/>
@@ -17442,6 +17613,18 @@
           <w:t>https://dsp.stackexchange.com/questions/1841/how-to-smooth-a-signal</w:t>
         </w:r>
       </w:hyperlink>
+    </w:p>
+    <w:p>
+      <w:pPr>
+        <w:pStyle w:val="ListParagraph"/>
+        <w:numPr>
+          <w:ilvl w:val="0"/>
+          <w:numId w:val="7"/>
+        </w:numPr>
+        <w:rPr>
+          <w:lang w:val="en-US"/>
+        </w:rPr>
+      </w:pPr>
     </w:p>
     <w:sectPr>
       <w:pgSz w:w="11906" w:h="16838"/>

</xml_diff>